<commit_message>
Completed Summary and Findings
</commit_message>
<xml_diff>
--- a/COVID-19 Data Summary and Findings.docx
+++ b/COVID-19 Data Summary and Findings.docx
@@ -7,7 +7,7 @@
         <w:jc w:val="right"/>
       </w:pPr>
       <w:r>
-        <w:t xml:space="preserve">Ross Davidson, Aaron Lewis Paul and Tyler Ward </w:t>
+        <w:t xml:space="preserve">Ross Davidson, Aaron Lewis and Tyler Ward </w:t>
       </w:r>
     </w:p>
     <w:p>
@@ -27,14 +27,28 @@
           <w:b/>
           <w:bCs/>
         </w:rPr>
-        <w:t>COVID-19 – THE UNTOLD STORY</w:t>
+        <w:t>COVID-19</w:t>
       </w:r>
       <w:r>
         <w:rPr>
           <w:b/>
           <w:bCs/>
         </w:rPr>
-        <w:tab/>
+        <w:t xml:space="preserve"> in the USA:</w:t>
+      </w:r>
+      <w:r>
+        <w:rPr>
+          <w:b/>
+          <w:bCs/>
+        </w:rPr>
+        <w:t xml:space="preserve"> </w:t>
+      </w:r>
+      <w:r>
+        <w:rPr>
+          <w:b/>
+          <w:bCs/>
+        </w:rPr>
+        <w:t>Things you didn’t know.</w:t>
       </w:r>
     </w:p>
     <w:p/>
@@ -364,16 +378,7 @@
     <w:p/>
     <w:p>
       <w:r>
-        <w:t xml:space="preserve">Question </w:t>
-      </w:r>
-      <w:r>
-        <w:t>2</w:t>
-      </w:r>
-      <w:r>
-        <w:t xml:space="preserve">: </w:t>
-      </w:r>
-      <w:r>
-        <w:t>Do states report similar outbreak patterns and mortality rates?</w:t>
+        <w:t>Question 2: Do states report similar outbreak patterns and mortality rates?</w:t>
       </w:r>
     </w:p>
     <w:p/>
@@ -690,42 +695,44 @@
         <w:pStyle w:val="ListParagraph"/>
         <w:numPr>
           <w:ilvl w:val="0"/>
-          <w:numId w:val="3"/>
+          <w:numId w:val="5"/>
         </w:numPr>
       </w:pPr>
       <w:r>
-        <w:t>When we examine the locations of the highest mortality rates, we can see a pattern indicating that the Northeast is home to the top six.</w:t>
-      </w:r>
-    </w:p>
-    <w:p>
-      <w:pPr>
-        <w:ind w:left="360"/>
+        <w:t>When mapped nationwide, the virus looks fairly extensive.</w:t>
+      </w:r>
+    </w:p>
+    <w:p/>
+    <w:p/>
+    <w:p>
+      <w:pPr>
+        <w:pStyle w:val="ListParagraph"/>
       </w:pPr>
       <w:r>
         <w:rPr>
           <w:noProof/>
         </w:rPr>
         <w:drawing>
-          <wp:anchor distT="0" distB="0" distL="114300" distR="114300" simplePos="0" relativeHeight="251664384" behindDoc="1" locked="0" layoutInCell="1" allowOverlap="1">
+          <wp:anchor distT="0" distB="0" distL="114300" distR="114300" simplePos="0" relativeHeight="251668480" behindDoc="1" locked="0" layoutInCell="1" allowOverlap="1">
             <wp:simplePos x="0" y="0"/>
             <wp:positionH relativeFrom="column">
-              <wp:posOffset>588121</wp:posOffset>
+              <wp:posOffset>677545</wp:posOffset>
             </wp:positionH>
             <wp:positionV relativeFrom="paragraph">
-              <wp:posOffset>360266</wp:posOffset>
+              <wp:posOffset>9525</wp:posOffset>
             </wp:positionV>
-            <wp:extent cx="5422265" cy="2125345"/>
-            <wp:effectExtent l="0" t="0" r="635" b="0"/>
+            <wp:extent cx="4059555" cy="2057400"/>
+            <wp:effectExtent l="0" t="0" r="4445" b="0"/>
             <wp:wrapTight wrapText="bothSides">
               <wp:wrapPolygon edited="0">
                 <wp:start x="0" y="0"/>
-                <wp:lineTo x="0" y="21426"/>
-                <wp:lineTo x="21552" y="21426"/>
-                <wp:lineTo x="21552" y="0"/>
+                <wp:lineTo x="0" y="21467"/>
+                <wp:lineTo x="21556" y="21467"/>
+                <wp:lineTo x="21556" y="0"/>
                 <wp:lineTo x="0" y="0"/>
               </wp:wrapPolygon>
             </wp:wrapTight>
-            <wp:docPr id="7" name="Picture 7" descr="A close up of a map&#10;&#10;Description automatically generated"/>
+            <wp:docPr id="11" name="Picture 11" descr="A picture containing text, map&#10;&#10;Description automatically generated"/>
             <wp:cNvGraphicFramePr>
               <a:graphicFrameLocks xmlns:a="http://schemas.openxmlformats.org/drawingml/2006/main" noChangeAspect="1"/>
             </wp:cNvGraphicFramePr>
@@ -733,7 +740,7 @@
               <a:graphicData uri="http://schemas.openxmlformats.org/drawingml/2006/picture">
                 <pic:pic xmlns:pic="http://schemas.openxmlformats.org/drawingml/2006/picture">
                   <pic:nvPicPr>
-                    <pic:cNvPr id="7" name="Map_State_Highest_Death_Rate2.PNG"/>
+                    <pic:cNvPr id="11" name="Map_County__Cases_Heat_Map.PNG"/>
                     <pic:cNvPicPr/>
                   </pic:nvPicPr>
                   <pic:blipFill>
@@ -751,7 +758,7 @@
                   <pic:spPr>
                     <a:xfrm>
                       <a:off x="0" y="0"/>
-                      <a:ext cx="5422265" cy="2125345"/>
+                      <a:ext cx="4059555" cy="2057400"/>
                     </a:xfrm>
                     <a:prstGeom prst="rect">
                       <a:avLst/>
@@ -772,77 +779,62 @@
     </w:p>
     <w:p>
       <w:pPr>
-        <w:ind w:left="360"/>
-      </w:pPr>
-    </w:p>
-    <w:p>
-      <w:pPr>
-        <w:ind w:left="360"/>
-      </w:pPr>
-    </w:p>
-    <w:p>
-      <w:pPr>
-        <w:ind w:left="360"/>
-      </w:pPr>
-    </w:p>
-    <w:p>
-      <w:pPr>
-        <w:ind w:left="360"/>
-      </w:pPr>
-    </w:p>
-    <w:p>
-      <w:pPr>
-        <w:ind w:left="360"/>
-      </w:pPr>
-    </w:p>
-    <w:p>
-      <w:pPr>
-        <w:ind w:left="360"/>
-      </w:pPr>
-    </w:p>
-    <w:p>
-      <w:pPr>
-        <w:ind w:left="360"/>
-      </w:pPr>
-    </w:p>
-    <w:p>
-      <w:pPr>
-        <w:ind w:left="360"/>
-      </w:pPr>
-    </w:p>
-    <w:p>
-      <w:pPr>
-        <w:ind w:left="360"/>
-      </w:pPr>
-    </w:p>
-    <w:p>
-      <w:pPr>
-        <w:ind w:left="360"/>
-      </w:pPr>
-    </w:p>
-    <w:p>
-      <w:pPr>
-        <w:ind w:left="360"/>
-      </w:pPr>
-    </w:p>
-    <w:p>
-      <w:pPr>
-        <w:ind w:left="360"/>
-      </w:pPr>
-    </w:p>
-    <w:p>
-      <w:pPr>
-        <w:ind w:left="360"/>
-      </w:pPr>
-    </w:p>
-    <w:p>
-      <w:pPr>
-        <w:ind w:left="360"/>
-      </w:pPr>
-    </w:p>
-    <w:p>
-      <w:pPr>
-        <w:ind w:left="360"/>
+        <w:pStyle w:val="ListParagraph"/>
+      </w:pPr>
+    </w:p>
+    <w:p>
+      <w:pPr>
+        <w:pStyle w:val="ListParagraph"/>
+      </w:pPr>
+    </w:p>
+    <w:p>
+      <w:pPr>
+        <w:pStyle w:val="ListParagraph"/>
+      </w:pPr>
+    </w:p>
+    <w:p>
+      <w:pPr>
+        <w:pStyle w:val="ListParagraph"/>
+      </w:pPr>
+    </w:p>
+    <w:p>
+      <w:pPr>
+        <w:pStyle w:val="ListParagraph"/>
+      </w:pPr>
+    </w:p>
+    <w:p>
+      <w:pPr>
+        <w:pStyle w:val="ListParagraph"/>
+      </w:pPr>
+    </w:p>
+    <w:p>
+      <w:pPr>
+        <w:pStyle w:val="ListParagraph"/>
+      </w:pPr>
+    </w:p>
+    <w:p>
+      <w:pPr>
+        <w:pStyle w:val="ListParagraph"/>
+      </w:pPr>
+    </w:p>
+    <w:p>
+      <w:pPr>
+        <w:pStyle w:val="ListParagraph"/>
+      </w:pPr>
+    </w:p>
+    <w:p>
+      <w:pPr>
+        <w:pStyle w:val="ListParagraph"/>
+      </w:pPr>
+    </w:p>
+    <w:p>
+      <w:pPr>
+        <w:pStyle w:val="ListParagraph"/>
+      </w:pPr>
+    </w:p>
+    <w:p>
+      <w:pPr>
+        <w:pStyle w:val="ListParagraph"/>
       </w:pPr>
     </w:p>
     <w:p>
@@ -854,35 +846,38 @@
         </w:numPr>
       </w:pPr>
       <w:r>
-        <w:t>Judging by the above data, we would like to see if location alone plays an important role in the deaths of COVID victims or if there are larger forces at play. When we analyze the latitude of the states however, we can see that it is more than geography.</w:t>
-      </w:r>
-    </w:p>
-    <w:p>
+        <w:t>When we examine the locations of the highest mortality rates, we can see a pattern indicating that the Northeast is home to the top six.</w:t>
+      </w:r>
+    </w:p>
+    <w:p>
+      <w:pPr>
+        <w:ind w:left="360"/>
+      </w:pPr>
       <w:r>
         <w:rPr>
           <w:noProof/>
         </w:rPr>
         <w:drawing>
-          <wp:anchor distT="0" distB="0" distL="114300" distR="114300" simplePos="0" relativeHeight="251665408" behindDoc="1" locked="0" layoutInCell="1" allowOverlap="1">
+          <wp:anchor distT="0" distB="0" distL="114300" distR="114300" simplePos="0" relativeHeight="251664384" behindDoc="1" locked="0" layoutInCell="1" allowOverlap="1">
             <wp:simplePos x="0" y="0"/>
             <wp:positionH relativeFrom="column">
-              <wp:posOffset>457200</wp:posOffset>
+              <wp:posOffset>619484</wp:posOffset>
             </wp:positionH>
             <wp:positionV relativeFrom="paragraph">
-              <wp:posOffset>0</wp:posOffset>
+              <wp:posOffset>169545</wp:posOffset>
             </wp:positionV>
-            <wp:extent cx="5943600" cy="2971800"/>
-            <wp:effectExtent l="0" t="0" r="0" b="0"/>
+            <wp:extent cx="4507865" cy="1766570"/>
+            <wp:effectExtent l="0" t="0" r="635" b="0"/>
             <wp:wrapTight wrapText="bothSides">
               <wp:wrapPolygon edited="0">
                 <wp:start x="0" y="0"/>
-                <wp:lineTo x="0" y="21508"/>
-                <wp:lineTo x="21554" y="21508"/>
-                <wp:lineTo x="21554" y="0"/>
+                <wp:lineTo x="0" y="21429"/>
+                <wp:lineTo x="21542" y="21429"/>
+                <wp:lineTo x="21542" y="0"/>
                 <wp:lineTo x="0" y="0"/>
               </wp:wrapPolygon>
             </wp:wrapTight>
-            <wp:docPr id="8" name="Picture 8" descr="A screenshot of a cell phone&#10;&#10;Description automatically generated"/>
+            <wp:docPr id="7" name="Picture 7" descr="A close up of a map&#10;&#10;Description automatically generated"/>
             <wp:cNvGraphicFramePr>
               <a:graphicFrameLocks xmlns:a="http://schemas.openxmlformats.org/drawingml/2006/main" noChangeAspect="1"/>
             </wp:cNvGraphicFramePr>
@@ -890,7 +885,7 @@
               <a:graphicData uri="http://schemas.openxmlformats.org/drawingml/2006/picture">
                 <pic:pic xmlns:pic="http://schemas.openxmlformats.org/drawingml/2006/picture">
                   <pic:nvPicPr>
-                    <pic:cNvPr id="8" name="Graph_State__Deaths_Lat.png"/>
+                    <pic:cNvPr id="7" name="Map_State_Highest_Death_Rate2.PNG"/>
                     <pic:cNvPicPr/>
                   </pic:nvPicPr>
                   <pic:blipFill>
@@ -908,7 +903,7 @@
                   <pic:spPr>
                     <a:xfrm>
                       <a:off x="0" y="0"/>
-                      <a:ext cx="5943600" cy="2971800"/>
+                      <a:ext cx="4507865" cy="1766570"/>
                     </a:xfrm>
                     <a:prstGeom prst="rect">
                       <a:avLst/>
@@ -917,28 +912,72 @@
                 </pic:pic>
               </a:graphicData>
             </a:graphic>
+            <wp14:sizeRelH relativeFrom="margin">
+              <wp14:pctWidth>0</wp14:pctWidth>
+            </wp14:sizeRelH>
+            <wp14:sizeRelV relativeFrom="margin">
+              <wp14:pctHeight>0</wp14:pctHeight>
+            </wp14:sizeRelV>
           </wp:anchor>
         </w:drawing>
       </w:r>
     </w:p>
-    <w:p/>
-    <w:p/>
-    <w:p/>
-    <w:p/>
-    <w:p/>
-    <w:p/>
-    <w:p/>
-    <w:p/>
-    <w:p/>
-    <w:p/>
-    <w:p/>
-    <w:p/>
-    <w:p/>
-    <w:p/>
-    <w:p/>
-    <w:p/>
-    <w:p/>
-    <w:p/>
+    <w:p>
+      <w:pPr>
+        <w:ind w:left="360"/>
+      </w:pPr>
+    </w:p>
+    <w:p>
+      <w:pPr>
+        <w:ind w:left="360"/>
+      </w:pPr>
+    </w:p>
+    <w:p>
+      <w:pPr>
+        <w:ind w:left="360"/>
+      </w:pPr>
+    </w:p>
+    <w:p>
+      <w:pPr>
+        <w:ind w:left="360"/>
+      </w:pPr>
+    </w:p>
+    <w:p>
+      <w:pPr>
+        <w:ind w:left="360"/>
+      </w:pPr>
+    </w:p>
+    <w:p>
+      <w:pPr>
+        <w:ind w:left="360"/>
+      </w:pPr>
+    </w:p>
+    <w:p>
+      <w:pPr>
+        <w:ind w:left="360"/>
+      </w:pPr>
+    </w:p>
+    <w:p>
+      <w:pPr>
+        <w:ind w:left="360"/>
+      </w:pPr>
+    </w:p>
+    <w:p>
+      <w:pPr>
+        <w:ind w:left="360"/>
+      </w:pPr>
+    </w:p>
+    <w:p>
+      <w:pPr>
+        <w:ind w:left="360"/>
+      </w:pPr>
+    </w:p>
+    <w:p/>
+    <w:p>
+      <w:pPr>
+        <w:ind w:left="360"/>
+      </w:pPr>
+    </w:p>
     <w:p>
       <w:pPr>
         <w:pStyle w:val="ListParagraph"/>
@@ -948,75 +987,31 @@
         </w:numPr>
       </w:pPr>
       <w:r>
-        <w:t xml:space="preserve">If it </w:t>
-      </w:r>
-      <w:proofErr w:type="spellStart"/>
-      <w:r>
-        <w:t>isnt</w:t>
-      </w:r>
-      <w:proofErr w:type="spellEnd"/>
-      <w:r>
-        <w:t xml:space="preserve"> location affecting these locations, what can it be?</w:t>
-      </w:r>
-    </w:p>
-    <w:p/>
-    <w:p>
-      <w:r>
-        <w:lastRenderedPageBreak/>
-        <w:t>Question 4: Is access to healthcare affecting the mortality rates?</w:t>
-      </w:r>
-    </w:p>
-    <w:p/>
-    <w:p>
-      <w:pPr>
-        <w:pStyle w:val="ListParagraph"/>
-        <w:numPr>
-          <w:ilvl w:val="0"/>
-          <w:numId w:val="4"/>
-        </w:numPr>
-      </w:pPr>
-      <w:r>
-        <w:t>An HPSA score is given to each county (and a large number of clinics) in the United States and is a measure of each location’s need for clinicians. The score for primary care ranges from 1-25 with the higher number indicating that location has a higher need for medical staff.</w:t>
-      </w:r>
-    </w:p>
-    <w:p>
-      <w:pPr>
-        <w:pStyle w:val="ListParagraph"/>
-        <w:numPr>
-          <w:ilvl w:val="0"/>
-          <w:numId w:val="4"/>
-        </w:numPr>
-      </w:pPr>
-      <w:r>
-        <w:t>HPSA scores were assessed in order to determine if access to healthcare could have been an indicator as to which locations would be harder hit. When assessing each county’s mortality rate versus their HPSA score, we notice only weak correlation between the two.</w:t>
-      </w:r>
-    </w:p>
-    <w:p>
-      <w:r>
         <w:rPr>
           <w:noProof/>
         </w:rPr>
+        <w:lastRenderedPageBreak/>
         <w:drawing>
-          <wp:anchor distT="0" distB="0" distL="114300" distR="114300" simplePos="0" relativeHeight="251666432" behindDoc="1" locked="0" layoutInCell="1" allowOverlap="1">
+          <wp:anchor distT="0" distB="0" distL="114300" distR="114300" simplePos="0" relativeHeight="251665408" behindDoc="1" locked="0" layoutInCell="1" allowOverlap="1">
             <wp:simplePos x="0" y="0"/>
             <wp:positionH relativeFrom="column">
-              <wp:posOffset>906035</wp:posOffset>
+              <wp:posOffset>1057275</wp:posOffset>
             </wp:positionH>
             <wp:positionV relativeFrom="paragraph">
-              <wp:posOffset>39370</wp:posOffset>
+              <wp:posOffset>707970</wp:posOffset>
             </wp:positionV>
-            <wp:extent cx="3983355" cy="2657475"/>
-            <wp:effectExtent l="0" t="0" r="4445" b="0"/>
+            <wp:extent cx="4428490" cy="2213610"/>
+            <wp:effectExtent l="0" t="0" r="3810" b="0"/>
             <wp:wrapTight wrapText="bothSides">
               <wp:wrapPolygon edited="0">
                 <wp:start x="0" y="0"/>
-                <wp:lineTo x="0" y="21471"/>
-                <wp:lineTo x="21555" y="21471"/>
-                <wp:lineTo x="21555" y="0"/>
+                <wp:lineTo x="0" y="21439"/>
+                <wp:lineTo x="21557" y="21439"/>
+                <wp:lineTo x="21557" y="0"/>
                 <wp:lineTo x="0" y="0"/>
               </wp:wrapPolygon>
             </wp:wrapTight>
-            <wp:docPr id="9" name="Picture 9" descr="A screenshot of a social media post&#10;&#10;Description automatically generated"/>
+            <wp:docPr id="8" name="Picture 8" descr="A screenshot of a cell phone&#10;&#10;Description automatically generated"/>
             <wp:cNvGraphicFramePr>
               <a:graphicFrameLocks xmlns:a="http://schemas.openxmlformats.org/drawingml/2006/main" noChangeAspect="1"/>
             </wp:cNvGraphicFramePr>
@@ -1024,7 +1019,7 @@
               <a:graphicData uri="http://schemas.openxmlformats.org/drawingml/2006/picture">
                 <pic:pic xmlns:pic="http://schemas.openxmlformats.org/drawingml/2006/picture">
                   <pic:nvPicPr>
-                    <pic:cNvPr id="9" name="HPSAScorevs_CountyMortality.png"/>
+                    <pic:cNvPr id="8" name="Graph_State__Deaths_Lat.png"/>
                     <pic:cNvPicPr/>
                   </pic:nvPicPr>
                   <pic:blipFill>
@@ -1042,7 +1037,7 @@
                   <pic:spPr>
                     <a:xfrm>
                       <a:off x="0" y="0"/>
-                      <a:ext cx="3983355" cy="2657475"/>
+                      <a:ext cx="4428490" cy="2213610"/>
                     </a:xfrm>
                     <a:prstGeom prst="rect">
                       <a:avLst/>
@@ -1060,20 +1055,49 @@
           </wp:anchor>
         </w:drawing>
       </w:r>
-    </w:p>
-    <w:p/>
-    <w:p/>
-    <w:p/>
-    <w:p/>
-    <w:p/>
-    <w:p/>
-    <w:p/>
-    <w:p/>
-    <w:p/>
-    <w:p/>
-    <w:p/>
-    <w:p/>
-    <w:p/>
+      <w:r>
+        <w:t>Judging by the above data, we would like to see if location alone plays an important role in the deaths of COVID victims or if there are larger forces at play. When we analyze the latitude of the states however, we can see that it is more than geography.</w:t>
+      </w:r>
+    </w:p>
+    <w:p/>
+    <w:p/>
+    <w:p/>
+    <w:p/>
+    <w:p/>
+    <w:p/>
+    <w:p/>
+    <w:p/>
+    <w:p/>
+    <w:p/>
+    <w:p/>
+    <w:p/>
+    <w:p/>
+    <w:p>
+      <w:pPr>
+        <w:pStyle w:val="ListParagraph"/>
+        <w:numPr>
+          <w:ilvl w:val="0"/>
+          <w:numId w:val="3"/>
+        </w:numPr>
+      </w:pPr>
+      <w:r>
+        <w:t xml:space="preserve">If it </w:t>
+      </w:r>
+      <w:proofErr w:type="spellStart"/>
+      <w:r>
+        <w:t>isnt</w:t>
+      </w:r>
+      <w:proofErr w:type="spellEnd"/>
+      <w:r>
+        <w:t xml:space="preserve"> location affecting these locations, what can it be?</w:t>
+      </w:r>
+    </w:p>
+    <w:p/>
+    <w:p>
+      <w:r>
+        <w:t>Question 4: Is access to healthcare affecting the mortality rates?</w:t>
+      </w:r>
+    </w:p>
     <w:p/>
     <w:p>
       <w:pPr>
@@ -1084,17 +1108,17 @@
         </w:numPr>
       </w:pPr>
       <w:r>
-        <w:t>There is a higher correlation between HPSA score and deaths per capita, however indicating that HPSA score can more closely predict death rate per person in a given population rather than the mortality rate.</w:t>
-      </w:r>
-    </w:p>
-    <w:p>
-      <w:pPr>
-        <w:ind w:left="360"/>
-      </w:pPr>
-    </w:p>
-    <w:p>
-      <w:pPr>
-        <w:ind w:left="360"/>
+        <w:t>An HPSA score is given to each county (and a large number of clinics) in the United States and is a measure of each location’s need for clinicians. The score for primary care ranges from 1-25 with the higher number indicating that location has a higher need for medical staff.</w:t>
+      </w:r>
+    </w:p>
+    <w:p/>
+    <w:p>
+      <w:pPr>
+        <w:pStyle w:val="ListParagraph"/>
+        <w:numPr>
+          <w:ilvl w:val="0"/>
+          <w:numId w:val="4"/>
+        </w:numPr>
       </w:pPr>
       <w:r>
         <w:rPr>
@@ -1104,10 +1128,10 @@
           <wp:anchor distT="0" distB="0" distL="114300" distR="114300" simplePos="0" relativeHeight="251667456" behindDoc="1" locked="0" layoutInCell="1" allowOverlap="1">
             <wp:simplePos x="0" y="0"/>
             <wp:positionH relativeFrom="column">
-              <wp:posOffset>1508125</wp:posOffset>
+              <wp:posOffset>1427922</wp:posOffset>
             </wp:positionH>
             <wp:positionV relativeFrom="paragraph">
-              <wp:posOffset>12286</wp:posOffset>
+              <wp:posOffset>579838</wp:posOffset>
             </wp:positionV>
             <wp:extent cx="2816225" cy="2816225"/>
             <wp:effectExtent l="0" t="0" r="3175" b="3175"/>
@@ -1164,6 +1188,19 @@
           </wp:anchor>
         </w:drawing>
       </w:r>
+      <w:r>
+        <w:t>As one would expect, counties with a higher HPSA score tend to generally have higher total deaths per capita when compared to their more well-equipped counterparts.</w:t>
+      </w:r>
+    </w:p>
+    <w:p>
+      <w:pPr>
+        <w:pStyle w:val="ListParagraph"/>
+      </w:pPr>
+    </w:p>
+    <w:p>
+      <w:pPr>
+        <w:pStyle w:val="ListParagraph"/>
+      </w:pPr>
     </w:p>
     <w:p>
       <w:pPr>
@@ -1175,31 +1212,424 @@
         <w:ind w:left="360"/>
       </w:pPr>
     </w:p>
-    <w:p/>
-    <w:p/>
-    <w:p/>
-    <w:p/>
-    <w:p/>
-    <w:p/>
-    <w:p/>
-    <w:p/>
-    <w:p/>
-    <w:p/>
-    <w:p/>
-    <w:p/>
-    <w:p>
+    <w:p>
+      <w:pPr>
+        <w:ind w:left="360"/>
+      </w:pPr>
+    </w:p>
+    <w:p>
+      <w:pPr>
+        <w:ind w:left="360"/>
+      </w:pPr>
+    </w:p>
+    <w:p/>
+    <w:p/>
+    <w:p/>
+    <w:p/>
+    <w:p/>
+    <w:p/>
+    <w:p/>
+    <w:p/>
+    <w:p/>
+    <w:p/>
+    <w:p/>
+    <w:p>
+      <w:pPr>
+        <w:pStyle w:val="ListParagraph"/>
+        <w:numPr>
+          <w:ilvl w:val="0"/>
+          <w:numId w:val="4"/>
+        </w:numPr>
+      </w:pPr>
       <w:r>
         <w:lastRenderedPageBreak/>
-        <w:t>Question 5: Is Age the driving factor behind COVID morbidity and mortality?</w:t>
-      </w:r>
-    </w:p>
-    <w:p/>
-    <w:p/>
-    <w:p>
-      <w:r>
+        <w:t>However, what does seem counterintuitive is that the HPSA score is not indicative of a higher mortality rate.</w:t>
+      </w:r>
+    </w:p>
+    <w:p/>
+    <w:p>
+      <w:r>
+        <w:rPr>
+          <w:noProof/>
+        </w:rPr>
+        <w:drawing>
+          <wp:anchor distT="0" distB="0" distL="114300" distR="114300" simplePos="0" relativeHeight="251670528" behindDoc="1" locked="0" layoutInCell="1" allowOverlap="1" wp14:anchorId="4B249D81" wp14:editId="56BB3CF2">
+            <wp:simplePos x="0" y="0"/>
+            <wp:positionH relativeFrom="column">
+              <wp:posOffset>834307</wp:posOffset>
+            </wp:positionH>
+            <wp:positionV relativeFrom="paragraph">
+              <wp:posOffset>91440</wp:posOffset>
+            </wp:positionV>
+            <wp:extent cx="3983355" cy="2657475"/>
+            <wp:effectExtent l="0" t="0" r="4445" b="0"/>
+            <wp:wrapTight wrapText="bothSides">
+              <wp:wrapPolygon edited="0">
+                <wp:start x="0" y="0"/>
+                <wp:lineTo x="0" y="21471"/>
+                <wp:lineTo x="21555" y="21471"/>
+                <wp:lineTo x="21555" y="0"/>
+                <wp:lineTo x="0" y="0"/>
+              </wp:wrapPolygon>
+            </wp:wrapTight>
+            <wp:docPr id="9" name="Picture 9" descr="A screenshot of a social media post&#10;&#10;Description automatically generated"/>
+            <wp:cNvGraphicFramePr>
+              <a:graphicFrameLocks xmlns:a="http://schemas.openxmlformats.org/drawingml/2006/main" noChangeAspect="1"/>
+            </wp:cNvGraphicFramePr>
+            <a:graphic xmlns:a="http://schemas.openxmlformats.org/drawingml/2006/main">
+              <a:graphicData uri="http://schemas.openxmlformats.org/drawingml/2006/picture">
+                <pic:pic xmlns:pic="http://schemas.openxmlformats.org/drawingml/2006/picture">
+                  <pic:nvPicPr>
+                    <pic:cNvPr id="9" name="HPSAScorevs_CountyMortality.png"/>
+                    <pic:cNvPicPr/>
+                  </pic:nvPicPr>
+                  <pic:blipFill>
+                    <a:blip r:embed="rId17">
+                      <a:extLst>
+                        <a:ext uri="{28A0092B-C50C-407E-A947-70E740481C1C}">
+                          <a14:useLocalDpi xmlns:a14="http://schemas.microsoft.com/office/drawing/2010/main" val="0"/>
+                        </a:ext>
+                      </a:extLst>
+                    </a:blip>
+                    <a:stretch>
+                      <a:fillRect/>
+                    </a:stretch>
+                  </pic:blipFill>
+                  <pic:spPr>
+                    <a:xfrm>
+                      <a:off x="0" y="0"/>
+                      <a:ext cx="3983355" cy="2657475"/>
+                    </a:xfrm>
+                    <a:prstGeom prst="rect">
+                      <a:avLst/>
+                    </a:prstGeom>
+                  </pic:spPr>
+                </pic:pic>
+              </a:graphicData>
+            </a:graphic>
+            <wp14:sizeRelH relativeFrom="margin">
+              <wp14:pctWidth>0</wp14:pctWidth>
+            </wp14:sizeRelH>
+            <wp14:sizeRelV relativeFrom="margin">
+              <wp14:pctHeight>0</wp14:pctHeight>
+            </wp14:sizeRelV>
+          </wp:anchor>
+        </w:drawing>
+      </w:r>
+    </w:p>
+    <w:p/>
+    <w:p/>
+    <w:p/>
+    <w:p/>
+    <w:p/>
+    <w:p/>
+    <w:p/>
+    <w:p/>
+    <w:p/>
+    <w:p/>
+    <w:p/>
+    <w:p/>
+    <w:p/>
+    <w:p/>
+    <w:p/>
+    <w:p/>
+    <w:p>
+      <w:r>
+        <w:t xml:space="preserve">Question 5: Is Age </w:t>
+      </w:r>
+      <w:r>
+        <w:t xml:space="preserve">or access to health insurance </w:t>
+      </w:r>
+      <w:r>
+        <w:t>the driving factor behind COVID morbidity and mortality?</w:t>
+      </w:r>
+    </w:p>
+    <w:p/>
+    <w:p/>
+    <w:p>
+      <w:pPr>
+        <w:pStyle w:val="ListParagraph"/>
+        <w:numPr>
+          <w:ilvl w:val="0"/>
+          <w:numId w:val="6"/>
+        </w:numPr>
+      </w:pPr>
+      <w:r>
+        <w:t>The only region to show any correlation between age, health insurance status and infection rates is the Northeast, whereas the South, Midwest and West have little to no relationship</w:t>
+      </w:r>
+    </w:p>
+    <w:p/>
+    <w:p/>
+    <w:p>
+      <w:r>
+        <w:rPr>
+          <w:noProof/>
+        </w:rPr>
+        <w:drawing>
+          <wp:anchor distT="0" distB="0" distL="114300" distR="114300" simplePos="0" relativeHeight="251671552" behindDoc="1" locked="0" layoutInCell="1" allowOverlap="1">
+            <wp:simplePos x="0" y="0"/>
+            <wp:positionH relativeFrom="column">
+              <wp:posOffset>-389890</wp:posOffset>
+            </wp:positionH>
+            <wp:positionV relativeFrom="paragraph">
+              <wp:posOffset>40005</wp:posOffset>
+            </wp:positionV>
+            <wp:extent cx="6805930" cy="1701165"/>
+            <wp:effectExtent l="0" t="0" r="1270" b="635"/>
+            <wp:wrapTight wrapText="bothSides">
+              <wp:wrapPolygon edited="0">
+                <wp:start x="0" y="0"/>
+                <wp:lineTo x="0" y="21447"/>
+                <wp:lineTo x="21564" y="21447"/>
+                <wp:lineTo x="21564" y="0"/>
+                <wp:lineTo x="0" y="0"/>
+              </wp:wrapPolygon>
+            </wp:wrapTight>
+            <wp:docPr id="12" name="Picture 12" descr="A screenshot of a computer&#10;&#10;Description automatically generated"/>
+            <wp:cNvGraphicFramePr>
+              <a:graphicFrameLocks xmlns:a="http://schemas.openxmlformats.org/drawingml/2006/main" noChangeAspect="1"/>
+            </wp:cNvGraphicFramePr>
+            <a:graphic xmlns:a="http://schemas.openxmlformats.org/drawingml/2006/main">
+              <a:graphicData uri="http://schemas.openxmlformats.org/drawingml/2006/picture">
+                <pic:pic xmlns:pic="http://schemas.openxmlformats.org/drawingml/2006/picture">
+                  <pic:nvPicPr>
+                    <pic:cNvPr id="12" name="Graph_Reported_Cases_and_Over_65.png"/>
+                    <pic:cNvPicPr/>
+                  </pic:nvPicPr>
+                  <pic:blipFill>
+                    <a:blip r:embed="rId18">
+                      <a:extLst>
+                        <a:ext uri="{28A0092B-C50C-407E-A947-70E740481C1C}">
+                          <a14:useLocalDpi xmlns:a14="http://schemas.microsoft.com/office/drawing/2010/main" val="0"/>
+                        </a:ext>
+                      </a:extLst>
+                    </a:blip>
+                    <a:stretch>
+                      <a:fillRect/>
+                    </a:stretch>
+                  </pic:blipFill>
+                  <pic:spPr>
+                    <a:xfrm>
+                      <a:off x="0" y="0"/>
+                      <a:ext cx="6805930" cy="1701165"/>
+                    </a:xfrm>
+                    <a:prstGeom prst="rect">
+                      <a:avLst/>
+                    </a:prstGeom>
+                  </pic:spPr>
+                </pic:pic>
+              </a:graphicData>
+            </a:graphic>
+            <wp14:sizeRelH relativeFrom="margin">
+              <wp14:pctWidth>0</wp14:pctWidth>
+            </wp14:sizeRelH>
+            <wp14:sizeRelV relativeFrom="margin">
+              <wp14:pctHeight>0</wp14:pctHeight>
+            </wp14:sizeRelV>
+          </wp:anchor>
+        </w:drawing>
+      </w:r>
+    </w:p>
+    <w:p/>
+    <w:p/>
+    <w:p/>
+    <w:p/>
+    <w:p>
+      <w:r>
+        <w:lastRenderedPageBreak/>
         <w:t>Question 6: Is poverty a more convincing model to determine COVID infection and deaths?</w:t>
       </w:r>
     </w:p>
+    <w:p>
+      <w:pPr>
+        <w:ind w:left="360"/>
+      </w:pPr>
+    </w:p>
+    <w:p>
+      <w:pPr>
+        <w:pStyle w:val="ListParagraph"/>
+        <w:numPr>
+          <w:ilvl w:val="0"/>
+          <w:numId w:val="8"/>
+        </w:numPr>
+      </w:pPr>
+      <w:r>
+        <w:t>Poverty levels seem to be a lager predictor of one’s susceptibility to the virus with strong relationships seen across all 4 regions.</w:t>
+      </w:r>
+    </w:p>
+    <w:p/>
+    <w:p>
+      <w:r>
+        <w:rPr>
+          <w:noProof/>
+        </w:rPr>
+        <w:drawing>
+          <wp:inline distT="0" distB="0" distL="0" distR="0">
+            <wp:extent cx="5943600" cy="1485900"/>
+            <wp:effectExtent l="0" t="0" r="0" b="0"/>
+            <wp:docPr id="14" name="Picture 14" descr="A close up of a map&#10;&#10;Description automatically generated"/>
+            <wp:cNvGraphicFramePr>
+              <a:graphicFrameLocks xmlns:a="http://schemas.openxmlformats.org/drawingml/2006/main" noChangeAspect="1"/>
+            </wp:cNvGraphicFramePr>
+            <a:graphic xmlns:a="http://schemas.openxmlformats.org/drawingml/2006/main">
+              <a:graphicData uri="http://schemas.openxmlformats.org/drawingml/2006/picture">
+                <pic:pic xmlns:pic="http://schemas.openxmlformats.org/drawingml/2006/picture">
+                  <pic:nvPicPr>
+                    <pic:cNvPr id="14" name="Graph_Reported_Cases_and_Poverty_Level.png"/>
+                    <pic:cNvPicPr/>
+                  </pic:nvPicPr>
+                  <pic:blipFill>
+                    <a:blip r:embed="rId19">
+                      <a:extLst>
+                        <a:ext uri="{28A0092B-C50C-407E-A947-70E740481C1C}">
+                          <a14:useLocalDpi xmlns:a14="http://schemas.microsoft.com/office/drawing/2010/main" val="0"/>
+                        </a:ext>
+                      </a:extLst>
+                    </a:blip>
+                    <a:stretch>
+                      <a:fillRect/>
+                    </a:stretch>
+                  </pic:blipFill>
+                  <pic:spPr>
+                    <a:xfrm>
+                      <a:off x="0" y="0"/>
+                      <a:ext cx="5943600" cy="1485900"/>
+                    </a:xfrm>
+                    <a:prstGeom prst="rect">
+                      <a:avLst/>
+                    </a:prstGeom>
+                  </pic:spPr>
+                </pic:pic>
+              </a:graphicData>
+            </a:graphic>
+          </wp:inline>
+        </w:drawing>
+      </w:r>
+    </w:p>
+    <w:p/>
+    <w:p>
+      <w:pPr>
+        <w:pStyle w:val="ListParagraph"/>
+        <w:numPr>
+          <w:ilvl w:val="0"/>
+          <w:numId w:val="8"/>
+        </w:numPr>
+      </w:pPr>
+      <w:r>
+        <w:t>This would seem to indicate that rather than age or health insurance status being a predictor, the economic status of the individual is a bigger driver.</w:t>
+      </w:r>
+    </w:p>
+    <w:p/>
+    <w:p/>
+    <w:p>
+      <w:r>
+        <w:t>Takeaways:</w:t>
+      </w:r>
+    </w:p>
+    <w:p/>
+    <w:p>
+      <w:r>
+        <w:t>We know more than we did before!</w:t>
+      </w:r>
+    </w:p>
+    <w:p/>
+    <w:p>
+      <w:pPr>
+        <w:numPr>
+          <w:ilvl w:val="0"/>
+          <w:numId w:val="9"/>
+        </w:numPr>
+        <w:shd w:val="clear" w:color="auto" w:fill="FFFFFF"/>
+        <w:ind w:left="240"/>
+        <w:textAlignment w:val="baseline"/>
+      </w:pPr>
+      <w:r>
+        <w:t>Primary finding: there is a statistically significant difference across the USA.</w:t>
+      </w:r>
+    </w:p>
+    <w:p>
+      <w:pPr>
+        <w:numPr>
+          <w:ilvl w:val="0"/>
+          <w:numId w:val="9"/>
+        </w:numPr>
+        <w:shd w:val="clear" w:color="auto" w:fill="FFFFFF"/>
+        <w:ind w:left="240"/>
+        <w:textAlignment w:val="baseline"/>
+      </w:pPr>
+      <w:r>
+        <w:t>Some of that difference can be explained by demographic factors.</w:t>
+      </w:r>
+    </w:p>
+    <w:p>
+      <w:pPr>
+        <w:numPr>
+          <w:ilvl w:val="0"/>
+          <w:numId w:val="9"/>
+        </w:numPr>
+        <w:shd w:val="clear" w:color="auto" w:fill="FFFFFF"/>
+        <w:ind w:left="240"/>
+        <w:textAlignment w:val="baseline"/>
+      </w:pPr>
+      <w:r>
+        <w:t xml:space="preserve">Contrary to our expectation, access to health care or age do not seem to be </w:t>
+      </w:r>
+      <w:r>
+        <w:t>significant</w:t>
+      </w:r>
+      <w:r>
+        <w:t xml:space="preserve"> factors.</w:t>
+      </w:r>
+    </w:p>
+    <w:p>
+      <w:pPr>
+        <w:numPr>
+          <w:ilvl w:val="0"/>
+          <w:numId w:val="9"/>
+        </w:numPr>
+        <w:shd w:val="clear" w:color="auto" w:fill="FFFFFF"/>
+        <w:ind w:left="240"/>
+        <w:textAlignment w:val="baseline"/>
+      </w:pPr>
+      <w:r>
+        <w:t>However, poverty levels appear to affect cases</w:t>
+      </w:r>
+      <w:r>
+        <w:t>. Whether that is an indication of a larger influencer remains to be seen.</w:t>
+      </w:r>
+    </w:p>
+    <w:p>
+      <w:pPr>
+        <w:numPr>
+          <w:ilvl w:val="0"/>
+          <w:numId w:val="9"/>
+        </w:numPr>
+        <w:shd w:val="clear" w:color="auto" w:fill="FFFFFF"/>
+        <w:ind w:left="240"/>
+        <w:textAlignment w:val="baseline"/>
+      </w:pPr>
+      <w:r>
+        <w:t>There are also clearly other factors at work, and the data is still evolving</w:t>
+      </w:r>
+      <w:r>
+        <w:t>!</w:t>
+      </w:r>
+    </w:p>
+    <w:p>
+      <w:pPr>
+        <w:numPr>
+          <w:ilvl w:val="0"/>
+          <w:numId w:val="9"/>
+        </w:numPr>
+        <w:shd w:val="clear" w:color="auto" w:fill="FFFFFF"/>
+        <w:ind w:left="240"/>
+        <w:textAlignment w:val="baseline"/>
+      </w:pPr>
+      <w:r>
+        <w:t>This has implications for how we understand and address what has happened.</w:t>
+      </w:r>
+    </w:p>
+    <w:p/>
     <w:sectPr>
       <w:pgSz w:w="12240" w:h="15840"/>
       <w:pgMar w:top="1440" w:right="1440" w:bottom="1440" w:left="1440" w:header="720" w:footer="720" w:gutter="0"/>
@@ -1340,6 +1770,95 @@
     </w:lvl>
   </w:abstractNum>
   <w:abstractNum w:abstractNumId="1" w15:restartNumberingAfterBreak="0">
+    <w:nsid w:val="41482A0E"/>
+    <w:multiLevelType w:val="hybridMultilevel"/>
+    <w:tmpl w:val="F93AC596"/>
+    <w:lvl w:ilvl="0" w:tplc="04090019">
+      <w:start w:val="1"/>
+      <w:numFmt w:val="lowerLetter"/>
+      <w:lvlText w:val="%1."/>
+      <w:lvlJc w:val="left"/>
+      <w:pPr>
+        <w:ind w:left="720" w:hanging="360"/>
+      </w:pPr>
+      <w:rPr>
+        <w:rFonts w:hint="default"/>
+      </w:rPr>
+    </w:lvl>
+    <w:lvl w:ilvl="1" w:tplc="04090019" w:tentative="1">
+      <w:start w:val="1"/>
+      <w:numFmt w:val="lowerLetter"/>
+      <w:lvlText w:val="%2."/>
+      <w:lvlJc w:val="left"/>
+      <w:pPr>
+        <w:ind w:left="1440" w:hanging="360"/>
+      </w:pPr>
+    </w:lvl>
+    <w:lvl w:ilvl="2" w:tplc="0409001B" w:tentative="1">
+      <w:start w:val="1"/>
+      <w:numFmt w:val="lowerRoman"/>
+      <w:lvlText w:val="%3."/>
+      <w:lvlJc w:val="right"/>
+      <w:pPr>
+        <w:ind w:left="2160" w:hanging="180"/>
+      </w:pPr>
+    </w:lvl>
+    <w:lvl w:ilvl="3" w:tplc="0409000F" w:tentative="1">
+      <w:start w:val="1"/>
+      <w:numFmt w:val="decimal"/>
+      <w:lvlText w:val="%4."/>
+      <w:lvlJc w:val="left"/>
+      <w:pPr>
+        <w:ind w:left="2880" w:hanging="360"/>
+      </w:pPr>
+    </w:lvl>
+    <w:lvl w:ilvl="4" w:tplc="04090019" w:tentative="1">
+      <w:start w:val="1"/>
+      <w:numFmt w:val="lowerLetter"/>
+      <w:lvlText w:val="%5."/>
+      <w:lvlJc w:val="left"/>
+      <w:pPr>
+        <w:ind w:left="3600" w:hanging="360"/>
+      </w:pPr>
+    </w:lvl>
+    <w:lvl w:ilvl="5" w:tplc="0409001B" w:tentative="1">
+      <w:start w:val="1"/>
+      <w:numFmt w:val="lowerRoman"/>
+      <w:lvlText w:val="%6."/>
+      <w:lvlJc w:val="right"/>
+      <w:pPr>
+        <w:ind w:left="4320" w:hanging="180"/>
+      </w:pPr>
+    </w:lvl>
+    <w:lvl w:ilvl="6" w:tplc="0409000F" w:tentative="1">
+      <w:start w:val="1"/>
+      <w:numFmt w:val="decimal"/>
+      <w:lvlText w:val="%7."/>
+      <w:lvlJc w:val="left"/>
+      <w:pPr>
+        <w:ind w:left="5040" w:hanging="360"/>
+      </w:pPr>
+    </w:lvl>
+    <w:lvl w:ilvl="7" w:tplc="04090019" w:tentative="1">
+      <w:start w:val="1"/>
+      <w:numFmt w:val="lowerLetter"/>
+      <w:lvlText w:val="%8."/>
+      <w:lvlJc w:val="left"/>
+      <w:pPr>
+        <w:ind w:left="5760" w:hanging="360"/>
+      </w:pPr>
+    </w:lvl>
+    <w:lvl w:ilvl="8" w:tplc="0409001B" w:tentative="1">
+      <w:start w:val="1"/>
+      <w:numFmt w:val="lowerRoman"/>
+      <w:lvlText w:val="%9."/>
+      <w:lvlJc w:val="right"/>
+      <w:pPr>
+        <w:ind w:left="6480" w:hanging="180"/>
+      </w:pPr>
+    </w:lvl>
+  </w:abstractNum>
+  <w:abstractNum w:abstractNumId="2" w15:restartNumberingAfterBreak="0">
     <w:nsid w:val="47E729CA"/>
     <w:multiLevelType w:val="hybridMultilevel"/>
     <w:tmpl w:val="62548610"/>
@@ -1428,7 +1947,185 @@
       </w:pPr>
     </w:lvl>
   </w:abstractNum>
-  <w:abstractNum w:abstractNumId="2" w15:restartNumberingAfterBreak="0">
+  <w:abstractNum w:abstractNumId="3" w15:restartNumberingAfterBreak="0">
+    <w:nsid w:val="52C92956"/>
+    <w:multiLevelType w:val="hybridMultilevel"/>
+    <w:tmpl w:val="7CC4EAD8"/>
+    <w:lvl w:ilvl="0" w:tplc="04090019">
+      <w:start w:val="1"/>
+      <w:numFmt w:val="lowerLetter"/>
+      <w:lvlText w:val="%1."/>
+      <w:lvlJc w:val="left"/>
+      <w:pPr>
+        <w:ind w:left="720" w:hanging="360"/>
+      </w:pPr>
+      <w:rPr>
+        <w:rFonts w:hint="default"/>
+      </w:rPr>
+    </w:lvl>
+    <w:lvl w:ilvl="1" w:tplc="04090019" w:tentative="1">
+      <w:start w:val="1"/>
+      <w:numFmt w:val="lowerLetter"/>
+      <w:lvlText w:val="%2."/>
+      <w:lvlJc w:val="left"/>
+      <w:pPr>
+        <w:ind w:left="1440" w:hanging="360"/>
+      </w:pPr>
+    </w:lvl>
+    <w:lvl w:ilvl="2" w:tplc="0409001B" w:tentative="1">
+      <w:start w:val="1"/>
+      <w:numFmt w:val="lowerRoman"/>
+      <w:lvlText w:val="%3."/>
+      <w:lvlJc w:val="right"/>
+      <w:pPr>
+        <w:ind w:left="2160" w:hanging="180"/>
+      </w:pPr>
+    </w:lvl>
+    <w:lvl w:ilvl="3" w:tplc="0409000F" w:tentative="1">
+      <w:start w:val="1"/>
+      <w:numFmt w:val="decimal"/>
+      <w:lvlText w:val="%4."/>
+      <w:lvlJc w:val="left"/>
+      <w:pPr>
+        <w:ind w:left="2880" w:hanging="360"/>
+      </w:pPr>
+    </w:lvl>
+    <w:lvl w:ilvl="4" w:tplc="04090019" w:tentative="1">
+      <w:start w:val="1"/>
+      <w:numFmt w:val="lowerLetter"/>
+      <w:lvlText w:val="%5."/>
+      <w:lvlJc w:val="left"/>
+      <w:pPr>
+        <w:ind w:left="3600" w:hanging="360"/>
+      </w:pPr>
+    </w:lvl>
+    <w:lvl w:ilvl="5" w:tplc="0409001B" w:tentative="1">
+      <w:start w:val="1"/>
+      <w:numFmt w:val="lowerRoman"/>
+      <w:lvlText w:val="%6."/>
+      <w:lvlJc w:val="right"/>
+      <w:pPr>
+        <w:ind w:left="4320" w:hanging="180"/>
+      </w:pPr>
+    </w:lvl>
+    <w:lvl w:ilvl="6" w:tplc="0409000F" w:tentative="1">
+      <w:start w:val="1"/>
+      <w:numFmt w:val="decimal"/>
+      <w:lvlText w:val="%7."/>
+      <w:lvlJc w:val="left"/>
+      <w:pPr>
+        <w:ind w:left="5040" w:hanging="360"/>
+      </w:pPr>
+    </w:lvl>
+    <w:lvl w:ilvl="7" w:tplc="04090019" w:tentative="1">
+      <w:start w:val="1"/>
+      <w:numFmt w:val="lowerLetter"/>
+      <w:lvlText w:val="%8."/>
+      <w:lvlJc w:val="left"/>
+      <w:pPr>
+        <w:ind w:left="5760" w:hanging="360"/>
+      </w:pPr>
+    </w:lvl>
+    <w:lvl w:ilvl="8" w:tplc="0409001B" w:tentative="1">
+      <w:start w:val="1"/>
+      <w:numFmt w:val="lowerRoman"/>
+      <w:lvlText w:val="%9."/>
+      <w:lvlJc w:val="right"/>
+      <w:pPr>
+        <w:ind w:left="6480" w:hanging="180"/>
+      </w:pPr>
+    </w:lvl>
+  </w:abstractNum>
+  <w:abstractNum w:abstractNumId="4" w15:restartNumberingAfterBreak="0">
+    <w:nsid w:val="5E6A57A1"/>
+    <w:multiLevelType w:val="hybridMultilevel"/>
+    <w:tmpl w:val="FA0C28EE"/>
+    <w:lvl w:ilvl="0" w:tplc="04090019">
+      <w:start w:val="1"/>
+      <w:numFmt w:val="lowerLetter"/>
+      <w:lvlText w:val="%1."/>
+      <w:lvlJc w:val="left"/>
+      <w:pPr>
+        <w:ind w:left="720" w:hanging="360"/>
+      </w:pPr>
+      <w:rPr>
+        <w:rFonts w:hint="default"/>
+      </w:rPr>
+    </w:lvl>
+    <w:lvl w:ilvl="1" w:tplc="04090019" w:tentative="1">
+      <w:start w:val="1"/>
+      <w:numFmt w:val="lowerLetter"/>
+      <w:lvlText w:val="%2."/>
+      <w:lvlJc w:val="left"/>
+      <w:pPr>
+        <w:ind w:left="1440" w:hanging="360"/>
+      </w:pPr>
+    </w:lvl>
+    <w:lvl w:ilvl="2" w:tplc="0409001B" w:tentative="1">
+      <w:start w:val="1"/>
+      <w:numFmt w:val="lowerRoman"/>
+      <w:lvlText w:val="%3."/>
+      <w:lvlJc w:val="right"/>
+      <w:pPr>
+        <w:ind w:left="2160" w:hanging="180"/>
+      </w:pPr>
+    </w:lvl>
+    <w:lvl w:ilvl="3" w:tplc="0409000F" w:tentative="1">
+      <w:start w:val="1"/>
+      <w:numFmt w:val="decimal"/>
+      <w:lvlText w:val="%4."/>
+      <w:lvlJc w:val="left"/>
+      <w:pPr>
+        <w:ind w:left="2880" w:hanging="360"/>
+      </w:pPr>
+    </w:lvl>
+    <w:lvl w:ilvl="4" w:tplc="04090019" w:tentative="1">
+      <w:start w:val="1"/>
+      <w:numFmt w:val="lowerLetter"/>
+      <w:lvlText w:val="%5."/>
+      <w:lvlJc w:val="left"/>
+      <w:pPr>
+        <w:ind w:left="3600" w:hanging="360"/>
+      </w:pPr>
+    </w:lvl>
+    <w:lvl w:ilvl="5" w:tplc="0409001B" w:tentative="1">
+      <w:start w:val="1"/>
+      <w:numFmt w:val="lowerRoman"/>
+      <w:lvlText w:val="%6."/>
+      <w:lvlJc w:val="right"/>
+      <w:pPr>
+        <w:ind w:left="4320" w:hanging="180"/>
+      </w:pPr>
+    </w:lvl>
+    <w:lvl w:ilvl="6" w:tplc="0409000F" w:tentative="1">
+      <w:start w:val="1"/>
+      <w:numFmt w:val="decimal"/>
+      <w:lvlText w:val="%7."/>
+      <w:lvlJc w:val="left"/>
+      <w:pPr>
+        <w:ind w:left="5040" w:hanging="360"/>
+      </w:pPr>
+    </w:lvl>
+    <w:lvl w:ilvl="7" w:tplc="04090019" w:tentative="1">
+      <w:start w:val="1"/>
+      <w:numFmt w:val="lowerLetter"/>
+      <w:lvlText w:val="%8."/>
+      <w:lvlJc w:val="left"/>
+      <w:pPr>
+        <w:ind w:left="5760" w:hanging="360"/>
+      </w:pPr>
+    </w:lvl>
+    <w:lvl w:ilvl="8" w:tplc="0409001B" w:tentative="1">
+      <w:start w:val="1"/>
+      <w:numFmt w:val="lowerRoman"/>
+      <w:lvlText w:val="%9."/>
+      <w:lvlJc w:val="right"/>
+      <w:pPr>
+        <w:ind w:left="6480" w:hanging="180"/>
+      </w:pPr>
+    </w:lvl>
+  </w:abstractNum>
+  <w:abstractNum w:abstractNumId="5" w15:restartNumberingAfterBreak="0">
     <w:nsid w:val="653D2E02"/>
     <w:multiLevelType w:val="hybridMultilevel"/>
     <w:tmpl w:val="88CC8182"/>
@@ -1517,10 +2214,212 @@
       </w:pPr>
     </w:lvl>
   </w:abstractNum>
-  <w:abstractNum w:abstractNumId="3" w15:restartNumberingAfterBreak="0">
+  <w:abstractNum w:abstractNumId="6" w15:restartNumberingAfterBreak="0">
+    <w:nsid w:val="6C6239D1"/>
+    <w:multiLevelType w:val="multilevel"/>
+    <w:tmpl w:val="A41C6E7A"/>
+    <w:lvl w:ilvl="0">
+      <w:start w:val="1"/>
+      <w:numFmt w:val="decimal"/>
+      <w:lvlText w:val="%1."/>
+      <w:lvlJc w:val="left"/>
+      <w:pPr>
+        <w:tabs>
+          <w:tab w:val="num" w:pos="720"/>
+        </w:tabs>
+        <w:ind w:left="720" w:hanging="360"/>
+      </w:pPr>
+    </w:lvl>
+    <w:lvl w:ilvl="1" w:tentative="1">
+      <w:start w:val="1"/>
+      <w:numFmt w:val="decimal"/>
+      <w:lvlText w:val="%2."/>
+      <w:lvlJc w:val="left"/>
+      <w:pPr>
+        <w:tabs>
+          <w:tab w:val="num" w:pos="1440"/>
+        </w:tabs>
+        <w:ind w:left="1440" w:hanging="360"/>
+      </w:pPr>
+    </w:lvl>
+    <w:lvl w:ilvl="2" w:tentative="1">
+      <w:start w:val="1"/>
+      <w:numFmt w:val="decimal"/>
+      <w:lvlText w:val="%3."/>
+      <w:lvlJc w:val="left"/>
+      <w:pPr>
+        <w:tabs>
+          <w:tab w:val="num" w:pos="2160"/>
+        </w:tabs>
+        <w:ind w:left="2160" w:hanging="360"/>
+      </w:pPr>
+    </w:lvl>
+    <w:lvl w:ilvl="3" w:tentative="1">
+      <w:start w:val="1"/>
+      <w:numFmt w:val="decimal"/>
+      <w:lvlText w:val="%4."/>
+      <w:lvlJc w:val="left"/>
+      <w:pPr>
+        <w:tabs>
+          <w:tab w:val="num" w:pos="2880"/>
+        </w:tabs>
+        <w:ind w:left="2880" w:hanging="360"/>
+      </w:pPr>
+    </w:lvl>
+    <w:lvl w:ilvl="4" w:tentative="1">
+      <w:start w:val="1"/>
+      <w:numFmt w:val="decimal"/>
+      <w:lvlText w:val="%5."/>
+      <w:lvlJc w:val="left"/>
+      <w:pPr>
+        <w:tabs>
+          <w:tab w:val="num" w:pos="3600"/>
+        </w:tabs>
+        <w:ind w:left="3600" w:hanging="360"/>
+      </w:pPr>
+    </w:lvl>
+    <w:lvl w:ilvl="5" w:tentative="1">
+      <w:start w:val="1"/>
+      <w:numFmt w:val="decimal"/>
+      <w:lvlText w:val="%6."/>
+      <w:lvlJc w:val="left"/>
+      <w:pPr>
+        <w:tabs>
+          <w:tab w:val="num" w:pos="4320"/>
+        </w:tabs>
+        <w:ind w:left="4320" w:hanging="360"/>
+      </w:pPr>
+    </w:lvl>
+    <w:lvl w:ilvl="6" w:tentative="1">
+      <w:start w:val="1"/>
+      <w:numFmt w:val="decimal"/>
+      <w:lvlText w:val="%7."/>
+      <w:lvlJc w:val="left"/>
+      <w:pPr>
+        <w:tabs>
+          <w:tab w:val="num" w:pos="5040"/>
+        </w:tabs>
+        <w:ind w:left="5040" w:hanging="360"/>
+      </w:pPr>
+    </w:lvl>
+    <w:lvl w:ilvl="7" w:tentative="1">
+      <w:start w:val="1"/>
+      <w:numFmt w:val="decimal"/>
+      <w:lvlText w:val="%8."/>
+      <w:lvlJc w:val="left"/>
+      <w:pPr>
+        <w:tabs>
+          <w:tab w:val="num" w:pos="5760"/>
+        </w:tabs>
+        <w:ind w:left="5760" w:hanging="360"/>
+      </w:pPr>
+    </w:lvl>
+    <w:lvl w:ilvl="8" w:tentative="1">
+      <w:start w:val="1"/>
+      <w:numFmt w:val="decimal"/>
+      <w:lvlText w:val="%9."/>
+      <w:lvlJc w:val="left"/>
+      <w:pPr>
+        <w:tabs>
+          <w:tab w:val="num" w:pos="6480"/>
+        </w:tabs>
+        <w:ind w:left="6480" w:hanging="360"/>
+      </w:pPr>
+    </w:lvl>
+  </w:abstractNum>
+  <w:abstractNum w:abstractNumId="7" w15:restartNumberingAfterBreak="0">
     <w:nsid w:val="72FA2AA3"/>
     <w:multiLevelType w:val="hybridMultilevel"/>
     <w:tmpl w:val="A484F618"/>
+    <w:lvl w:ilvl="0" w:tplc="04090019">
+      <w:start w:val="1"/>
+      <w:numFmt w:val="lowerLetter"/>
+      <w:lvlText w:val="%1."/>
+      <w:lvlJc w:val="left"/>
+      <w:pPr>
+        <w:ind w:left="720" w:hanging="360"/>
+      </w:pPr>
+      <w:rPr>
+        <w:rFonts w:hint="default"/>
+      </w:rPr>
+    </w:lvl>
+    <w:lvl w:ilvl="1" w:tplc="04090019" w:tentative="1">
+      <w:start w:val="1"/>
+      <w:numFmt w:val="lowerLetter"/>
+      <w:lvlText w:val="%2."/>
+      <w:lvlJc w:val="left"/>
+      <w:pPr>
+        <w:ind w:left="1440" w:hanging="360"/>
+      </w:pPr>
+    </w:lvl>
+    <w:lvl w:ilvl="2" w:tplc="0409001B" w:tentative="1">
+      <w:start w:val="1"/>
+      <w:numFmt w:val="lowerRoman"/>
+      <w:lvlText w:val="%3."/>
+      <w:lvlJc w:val="right"/>
+      <w:pPr>
+        <w:ind w:left="2160" w:hanging="180"/>
+      </w:pPr>
+    </w:lvl>
+    <w:lvl w:ilvl="3" w:tplc="0409000F" w:tentative="1">
+      <w:start w:val="1"/>
+      <w:numFmt w:val="decimal"/>
+      <w:lvlText w:val="%4."/>
+      <w:lvlJc w:val="left"/>
+      <w:pPr>
+        <w:ind w:left="2880" w:hanging="360"/>
+      </w:pPr>
+    </w:lvl>
+    <w:lvl w:ilvl="4" w:tplc="04090019" w:tentative="1">
+      <w:start w:val="1"/>
+      <w:numFmt w:val="lowerLetter"/>
+      <w:lvlText w:val="%5."/>
+      <w:lvlJc w:val="left"/>
+      <w:pPr>
+        <w:ind w:left="3600" w:hanging="360"/>
+      </w:pPr>
+    </w:lvl>
+    <w:lvl w:ilvl="5" w:tplc="0409001B" w:tentative="1">
+      <w:start w:val="1"/>
+      <w:numFmt w:val="lowerRoman"/>
+      <w:lvlText w:val="%6."/>
+      <w:lvlJc w:val="right"/>
+      <w:pPr>
+        <w:ind w:left="4320" w:hanging="180"/>
+      </w:pPr>
+    </w:lvl>
+    <w:lvl w:ilvl="6" w:tplc="0409000F" w:tentative="1">
+      <w:start w:val="1"/>
+      <w:numFmt w:val="decimal"/>
+      <w:lvlText w:val="%7."/>
+      <w:lvlJc w:val="left"/>
+      <w:pPr>
+        <w:ind w:left="5040" w:hanging="360"/>
+      </w:pPr>
+    </w:lvl>
+    <w:lvl w:ilvl="7" w:tplc="04090019" w:tentative="1">
+      <w:start w:val="1"/>
+      <w:numFmt w:val="lowerLetter"/>
+      <w:lvlText w:val="%8."/>
+      <w:lvlJc w:val="left"/>
+      <w:pPr>
+        <w:ind w:left="5760" w:hanging="360"/>
+      </w:pPr>
+    </w:lvl>
+    <w:lvl w:ilvl="8" w:tplc="0409001B" w:tentative="1">
+      <w:start w:val="1"/>
+      <w:numFmt w:val="lowerRoman"/>
+      <w:lvlText w:val="%9."/>
+      <w:lvlJc w:val="right"/>
+      <w:pPr>
+        <w:ind w:left="6480" w:hanging="180"/>
+      </w:pPr>
+    </w:lvl>
+  </w:abstractNum>
+  <w:abstractNum w:abstractNumId="8" w15:restartNumberingAfterBreak="0">
+    <w:nsid w:val="762C3D79"/>
+    <w:multiLevelType w:val="hybridMultilevel"/>
+    <w:tmpl w:val="599E8802"/>
     <w:lvl w:ilvl="0" w:tplc="04090019">
       <w:start w:val="1"/>
       <w:numFmt w:val="lowerLetter"/>
@@ -1610,13 +2509,28 @@
     <w:abstractNumId w:val="0"/>
   </w:num>
   <w:num w:numId="2">
+    <w:abstractNumId w:val="5"/>
+  </w:num>
+  <w:num w:numId="3">
     <w:abstractNumId w:val="2"/>
   </w:num>
-  <w:num w:numId="3">
+  <w:num w:numId="4">
+    <w:abstractNumId w:val="7"/>
+  </w:num>
+  <w:num w:numId="5">
+    <w:abstractNumId w:val="3"/>
+  </w:num>
+  <w:num w:numId="6">
+    <w:abstractNumId w:val="4"/>
+  </w:num>
+  <w:num w:numId="7">
     <w:abstractNumId w:val="1"/>
   </w:num>
-  <w:num w:numId="4">
-    <w:abstractNumId w:val="3"/>
+  <w:num w:numId="8">
+    <w:abstractNumId w:val="8"/>
+  </w:num>
+  <w:num w:numId="9">
+    <w:abstractNumId w:val="6"/>
   </w:num>
 </w:numbering>
 </file>
@@ -1740,6 +2654,7 @@
     <w:lsdException w:name="HTML Sample" w:semiHidden="1" w:unhideWhenUsed="1"/>
     <w:lsdException w:name="HTML Typewriter" w:semiHidden="1" w:unhideWhenUsed="1"/>
     <w:lsdException w:name="HTML Variable" w:semiHidden="1" w:unhideWhenUsed="1"/>
+    <w:lsdException w:name="Normal Table" w:semiHidden="1" w:unhideWhenUsed="1"/>
     <w:lsdException w:name="annotation subject" w:semiHidden="1" w:unhideWhenUsed="1"/>
     <w:lsdException w:name="No List" w:semiHidden="1" w:unhideWhenUsed="1"/>
     <w:lsdException w:name="Outline List 1" w:semiHidden="1" w:unhideWhenUsed="1"/>
@@ -1786,8 +2701,10 @@
     <w:lsdException w:name="Table Subtle 2" w:semiHidden="1" w:unhideWhenUsed="1"/>
     <w:lsdException w:name="Table Web 1" w:semiHidden="1" w:unhideWhenUsed="1"/>
     <w:lsdException w:name="Table Web 2" w:semiHidden="1" w:unhideWhenUsed="1"/>
+    <w:lsdException w:name="Table Web 3" w:semiHidden="1" w:unhideWhenUsed="1"/>
     <w:lsdException w:name="Balloon Text" w:semiHidden="1" w:unhideWhenUsed="1"/>
     <w:lsdException w:name="Table Grid" w:uiPriority="39"/>
+    <w:lsdException w:name="Table Theme" w:semiHidden="1" w:unhideWhenUsed="1"/>
     <w:lsdException w:name="Placeholder Text" w:semiHidden="1"/>
     <w:lsdException w:name="No Spacing" w:uiPriority="1" w:qFormat="1"/>
     <w:lsdException w:name="Light Shading" w:uiPriority="60"/>
@@ -2011,6 +2928,25 @@
     <w:name w:val="Normal"/>
     <w:qFormat/>
   </w:style>
+  <w:style w:type="paragraph" w:styleId="Heading3">
+    <w:name w:val="heading 3"/>
+    <w:basedOn w:val="Normal"/>
+    <w:link w:val="Heading3Char"/>
+    <w:uiPriority w:val="9"/>
+    <w:qFormat/>
+    <w:rsid w:val="006A01AE"/>
+    <w:pPr>
+      <w:spacing w:before="100" w:beforeAutospacing="1" w:after="100" w:afterAutospacing="1"/>
+      <w:outlineLvl w:val="2"/>
+    </w:pPr>
+    <w:rPr>
+      <w:rFonts w:ascii="Times New Roman" w:eastAsia="Times New Roman" w:hAnsi="Times New Roman" w:cs="Times New Roman"/>
+      <w:b/>
+      <w:bCs/>
+      <w:sz w:val="27"/>
+      <w:szCs w:val="27"/>
+    </w:rPr>
+  </w:style>
   <w:style w:type="character" w:default="1" w:styleId="DefaultParagraphFont">
     <w:name w:val="Default Paragraph Font"/>
     <w:uiPriority w:val="1"/>
@@ -2090,6 +3026,20 @@
     <w:link w:val="Footer"/>
     <w:uiPriority w:val="99"/>
     <w:rsid w:val="00653BFE"/>
+  </w:style>
+  <w:style w:type="character" w:customStyle="1" w:styleId="Heading3Char">
+    <w:name w:val="Heading 3 Char"/>
+    <w:basedOn w:val="DefaultParagraphFont"/>
+    <w:link w:val="Heading3"/>
+    <w:uiPriority w:val="9"/>
+    <w:rsid w:val="006A01AE"/>
+    <w:rPr>
+      <w:rFonts w:ascii="Times New Roman" w:eastAsia="Times New Roman" w:hAnsi="Times New Roman" w:cs="Times New Roman"/>
+      <w:b/>
+      <w:bCs/>
+      <w:sz w:val="27"/>
+      <w:szCs w:val="27"/>
+    </w:rPr>
   </w:style>
 </w:styles>
 </file>

</xml_diff>

<commit_message>
Added Final Findings and results
</commit_message>
<xml_diff>
--- a/COVID-19 Data Summary and Findings.docx
+++ b/COVID-19 Data Summary and Findings.docx
@@ -842,7 +842,7 @@
         <w:pStyle w:val="ListParagraph"/>
         <w:numPr>
           <w:ilvl w:val="0"/>
-          <w:numId w:val="3"/>
+          <w:numId w:val="5"/>
         </w:numPr>
       </w:pPr>
       <w:r>
@@ -975,22 +975,97 @@
     <w:p/>
     <w:p>
       <w:pPr>
-        <w:ind w:left="360"/>
-      </w:pPr>
-    </w:p>
-    <w:p>
-      <w:pPr>
         <w:pStyle w:val="ListParagraph"/>
         <w:numPr>
           <w:ilvl w:val="0"/>
-          <w:numId w:val="3"/>
+          <w:numId w:val="5"/>
+        </w:numPr>
+      </w:pPr>
+      <w:r>
+        <w:t xml:space="preserve">However, even though we can visually determine roughly where the case hot-spots are located, it is of significant value to perform an </w:t>
+      </w:r>
+      <w:proofErr w:type="spellStart"/>
+      <w:r>
+        <w:t>Anova</w:t>
+      </w:r>
+      <w:proofErr w:type="spellEnd"/>
+      <w:r>
+        <w:t xml:space="preserve"> analysis to see if any of the regions are significantly different from the others.</w:t>
+      </w:r>
+    </w:p>
+    <w:p>
+      <w:pPr>
+        <w:pStyle w:val="ListParagraph"/>
+      </w:pPr>
+    </w:p>
+    <w:p>
+      <w:pPr>
+        <w:pStyle w:val="ListParagraph"/>
+      </w:pPr>
+      <w:r>
+        <w:t>What we learned through this particular method of analyses, was that the p value approaches zero and therefore we can say with confidence that the proportion of cases varies regionally in the United States.</w:t>
+      </w:r>
+    </w:p>
+    <w:p>
+      <w:pPr>
+        <w:pStyle w:val="ListParagraph"/>
+      </w:pPr>
+      <w:r>
+        <w:lastRenderedPageBreak/>
+        <w:drawing>
+          <wp:inline distT="0" distB="0" distL="0" distR="0" wp14:anchorId="374ECF42" wp14:editId="2A5E4096">
+            <wp:extent cx="5943600" cy="4237355"/>
+            <wp:effectExtent l="0" t="0" r="0" b="4445"/>
+            <wp:docPr id="13" name="Picture 13" descr="A screenshot of a social media post&#10;&#10;Description automatically generated"/>
+            <wp:cNvGraphicFramePr>
+              <a:graphicFrameLocks xmlns:a="http://schemas.openxmlformats.org/drawingml/2006/main" noChangeAspect="1"/>
+            </wp:cNvGraphicFramePr>
+            <a:graphic xmlns:a="http://schemas.openxmlformats.org/drawingml/2006/main">
+              <a:graphicData uri="http://schemas.openxmlformats.org/drawingml/2006/picture">
+                <pic:pic xmlns:pic="http://schemas.openxmlformats.org/drawingml/2006/picture">
+                  <pic:nvPicPr>
+                    <pic:cNvPr id="1" name=""/>
+                    <pic:cNvPicPr/>
+                  </pic:nvPicPr>
+                  <pic:blipFill>
+                    <a:blip r:embed="rId15"/>
+                    <a:stretch>
+                      <a:fillRect/>
+                    </a:stretch>
+                  </pic:blipFill>
+                  <pic:spPr>
+                    <a:xfrm>
+                      <a:off x="0" y="0"/>
+                      <a:ext cx="5943600" cy="4237355"/>
+                    </a:xfrm>
+                    <a:prstGeom prst="rect">
+                      <a:avLst/>
+                    </a:prstGeom>
+                  </pic:spPr>
+                </pic:pic>
+              </a:graphicData>
+            </a:graphic>
+          </wp:inline>
+        </w:drawing>
+      </w:r>
+    </w:p>
+    <w:p>
+      <w:pPr>
+        <w:pStyle w:val="ListParagraph"/>
+      </w:pPr>
+    </w:p>
+    <w:p>
+      <w:pPr>
+        <w:pStyle w:val="ListParagraph"/>
+        <w:numPr>
+          <w:ilvl w:val="0"/>
+          <w:numId w:val="5"/>
         </w:numPr>
       </w:pPr>
       <w:r>
         <w:rPr>
           <w:noProof/>
         </w:rPr>
-        <w:lastRenderedPageBreak/>
         <w:drawing>
           <wp:anchor distT="0" distB="0" distL="114300" distR="114300" simplePos="0" relativeHeight="251665408" behindDoc="1" locked="0" layoutInCell="1" allowOverlap="1">
             <wp:simplePos x="0" y="0"/>
@@ -1023,7 +1098,7 @@
                     <pic:cNvPicPr/>
                   </pic:nvPicPr>
                   <pic:blipFill>
-                    <a:blip r:embed="rId15">
+                    <a:blip r:embed="rId16">
                       <a:extLst>
                         <a:ext uri="{28A0092B-C50C-407E-A947-70E740481C1C}">
                           <a14:useLocalDpi xmlns:a14="http://schemas.microsoft.com/office/drawing/2010/main" val="0"/>
@@ -1077,7 +1152,7 @@
         <w:pStyle w:val="ListParagraph"/>
         <w:numPr>
           <w:ilvl w:val="0"/>
-          <w:numId w:val="3"/>
+          <w:numId w:val="5"/>
         </w:numPr>
       </w:pPr>
       <w:r>
@@ -1093,8 +1168,11 @@
       </w:r>
     </w:p>
     <w:p/>
-    <w:p>
-      <w:r>
+    <w:p/>
+    <w:p/>
+    <w:p>
+      <w:r>
+        <w:lastRenderedPageBreak/>
         <w:t>Question 4: Is access to healthcare affecting the mortality rates?</w:t>
       </w:r>
     </w:p>
@@ -1156,7 +1234,7 @@
                     <pic:cNvPicPr/>
                   </pic:nvPicPr>
                   <pic:blipFill>
-                    <a:blip r:embed="rId16">
+                    <a:blip r:embed="rId17">
                       <a:extLst>
                         <a:ext uri="{28A0092B-C50C-407E-A947-70E740481C1C}">
                           <a14:useLocalDpi xmlns:a14="http://schemas.microsoft.com/office/drawing/2010/main" val="0"/>
@@ -1242,7 +1320,6 @@
         </w:numPr>
       </w:pPr>
       <w:r>
-        <w:lastRenderedPageBreak/>
         <w:t>However, what does seem counterintuitive is that the HPSA score is not indicative of a higher mortality rate.</w:t>
       </w:r>
     </w:p>
@@ -1284,7 +1361,7 @@
                     <pic:cNvPicPr/>
                   </pic:nvPicPr>
                   <pic:blipFill>
-                    <a:blip r:embed="rId17">
+                    <a:blip r:embed="rId18">
                       <a:extLst>
                         <a:ext uri="{28A0092B-C50C-407E-A947-70E740481C1C}">
                           <a14:useLocalDpi xmlns:a14="http://schemas.microsoft.com/office/drawing/2010/main" val="0"/>
@@ -1397,7 +1474,7 @@
                     <pic:cNvPicPr/>
                   </pic:nvPicPr>
                   <pic:blipFill>
-                    <a:blip r:embed="rId18">
+                    <a:blip r:embed="rId19">
                       <a:extLst>
                         <a:ext uri="{28A0092B-C50C-407E-A947-70E740481C1C}">
                           <a14:useLocalDpi xmlns:a14="http://schemas.microsoft.com/office/drawing/2010/main" val="0"/>
@@ -1436,7 +1513,6 @@
     <w:p/>
     <w:p>
       <w:r>
-        <w:lastRenderedPageBreak/>
         <w:t>Question 6: Is poverty a more convincing model to determine COVID infection and deaths?</w:t>
       </w:r>
     </w:p>
@@ -1479,7 +1555,7 @@
                     <pic:cNvPicPr/>
                   </pic:nvPicPr>
                   <pic:blipFill>
-                    <a:blip r:embed="rId19">
+                    <a:blip r:embed="rId20">
                       <a:extLst>
                         <a:ext uri="{28A0092B-C50C-407E-A947-70E740481C1C}">
                           <a14:useLocalDpi xmlns:a14="http://schemas.microsoft.com/office/drawing/2010/main" val="0"/>
@@ -1523,6 +1599,7 @@
     <w:p/>
     <w:p>
       <w:r>
+        <w:lastRenderedPageBreak/>
         <w:t>Takeaways:</w:t>
       </w:r>
     </w:p>
@@ -1572,13 +1649,7 @@
         <w:textAlignment w:val="baseline"/>
       </w:pPr>
       <w:r>
-        <w:t xml:space="preserve">Contrary to our expectation, access to health care or age do not seem to be </w:t>
-      </w:r>
-      <w:r>
-        <w:t>significant</w:t>
-      </w:r>
-      <w:r>
-        <w:t xml:space="preserve"> factors.</w:t>
+        <w:t>Contrary to our expectation, access to health care or age do not seem to be significant factors.</w:t>
       </w:r>
     </w:p>
     <w:p>

</xml_diff>